<commit_message>
mi  parte del manual tecnico
</commit_message>
<xml_diff>
--- a/Documents/Documentacion/ManualTecnico.docx
+++ b/Documents/Documentacion/ManualTecnico.docx
@@ -1,6 +1,6 @@
 
 <file path=word/document.xml><?xml version="1.0" encoding="utf-8"?>
-<w:document xmlns:wpc="http://schemas.microsoft.com/office/word/2010/wordprocessingCanvas" xmlns:cx="http://schemas.microsoft.com/office/drawing/2014/chartex" xmlns:cx1="http://schemas.microsoft.com/office/drawing/2015/9/8/chartex" xmlns:mc="http://schemas.openxmlformats.org/markup-compatibility/2006" xmlns:o="urn:schemas-microsoft-com:office:office" xmlns:r="http://schemas.openxmlformats.org/officeDocument/2006/relationships" xmlns:m="http://schemas.openxmlformats.org/officeDocument/2006/math" xmlns:v="urn:schemas-microsoft-com:vml" xmlns:wp14="http://schemas.microsoft.com/office/word/2010/wordprocessingDrawing" xmlns:wp="http://schemas.openxmlformats.org/drawingml/2006/wordprocessingDrawing" xmlns:w10="urn:schemas-microsoft-com:office:word" xmlns:w="http://schemas.openxmlformats.org/wordprocessingml/2006/main" xmlns:w14="http://schemas.microsoft.com/office/word/2010/wordml" xmlns:w15="http://schemas.microsoft.com/office/word/2012/wordml" xmlns:w16se="http://schemas.microsoft.com/office/word/2015/wordml/symex" xmlns:wpg="http://schemas.microsoft.com/office/word/2010/wordprocessingGroup" xmlns:wpi="http://schemas.microsoft.com/office/word/2010/wordprocessingInk" xmlns:wne="http://schemas.microsoft.com/office/word/2006/wordml" xmlns:wps="http://schemas.microsoft.com/office/word/2010/wordprocessingShape" mc:Ignorable="w14 w15 w16se wp14">
+<w:document xmlns:wpc="http://schemas.microsoft.com/office/word/2010/wordprocessingCanvas" xmlns:cx="http://schemas.microsoft.com/office/drawing/2014/chartex" xmlns:mc="http://schemas.openxmlformats.org/markup-compatibility/2006" xmlns:o="urn:schemas-microsoft-com:office:office" xmlns:r="http://schemas.openxmlformats.org/officeDocument/2006/relationships" xmlns:m="http://schemas.openxmlformats.org/officeDocument/2006/math" xmlns:v="urn:schemas-microsoft-com:vml" xmlns:wp14="http://schemas.microsoft.com/office/word/2010/wordprocessingDrawing" xmlns:wp="http://schemas.openxmlformats.org/drawingml/2006/wordprocessingDrawing" xmlns:w10="urn:schemas-microsoft-com:office:word" xmlns:w="http://schemas.openxmlformats.org/wordprocessingml/2006/main" xmlns:w14="http://schemas.microsoft.com/office/word/2010/wordml" xmlns:w15="http://schemas.microsoft.com/office/word/2012/wordml" xmlns:w16se="http://schemas.microsoft.com/office/word/2015/wordml/symex" xmlns:wpg="http://schemas.microsoft.com/office/word/2010/wordprocessingGroup" xmlns:wpi="http://schemas.microsoft.com/office/word/2010/wordprocessingInk" xmlns:wne="http://schemas.microsoft.com/office/word/2006/wordml" xmlns:wps="http://schemas.microsoft.com/office/word/2010/wordprocessingShape" mc:Ignorable="w14 w15 w16se wp14">
   <w:body>
     <w:p>
       <w:pPr>
@@ -37,7 +37,6 @@
           <w:docPartUnique/>
         </w:docPartObj>
       </w:sdtPr>
-      <w:sdtEndPr/>
       <w:sdtContent>
         <w:p>
           <w:pPr>
@@ -51,7 +50,7 @@
               <w:rFonts w:ascii="Arial" w:hAnsi="Arial" w:cs="Arial"/>
               <w:noProof/>
               <w:szCs w:val="24"/>
-              <w:lang w:val="es-ES" w:eastAsia="es-ES"/>
+              <w:lang w:eastAsia="es-MX"/>
             </w:rPr>
             <mc:AlternateContent>
               <mc:Choice Requires="wps">
@@ -140,7 +139,7 @@
                   </wp:anchor>
                 </w:drawing>
               </mc:Choice>
-              <mc:Fallback xmlns:cx2="http://schemas.microsoft.com/office/drawing/2015/10/21/chartex" xmlns:cx3="http://schemas.microsoft.com/office/drawing/2016/5/9/chartex" xmlns:cx4="http://schemas.microsoft.com/office/drawing/2016/5/10/chartex" xmlns:cx5="http://schemas.microsoft.com/office/drawing/2016/5/11/chartex" xmlns:cx6="http://schemas.microsoft.com/office/drawing/2016/5/12/chartex" xmlns:cx7="http://schemas.microsoft.com/office/drawing/2016/5/13/chartex" xmlns:cx8="http://schemas.microsoft.com/office/drawing/2016/5/14/chartex" xmlns:aink="http://schemas.microsoft.com/office/drawing/2016/ink" xmlns:am3d="http://schemas.microsoft.com/office/drawing/2017/model3d" xmlns:w16cid="http://schemas.microsoft.com/office/word/2016/wordml/cid">
+              <mc:Fallback xmlns:w16cid="http://schemas.microsoft.com/office/word/2016/wordml/cid" xmlns:am3d="http://schemas.microsoft.com/office/drawing/2017/model3d" xmlns:aink="http://schemas.microsoft.com/office/drawing/2016/ink" xmlns:cx8="http://schemas.microsoft.com/office/drawing/2016/5/14/chartex" xmlns:cx7="http://schemas.microsoft.com/office/drawing/2016/5/13/chartex" xmlns:cx6="http://schemas.microsoft.com/office/drawing/2016/5/12/chartex" xmlns:cx5="http://schemas.microsoft.com/office/drawing/2016/5/11/chartex" xmlns:cx4="http://schemas.microsoft.com/office/drawing/2016/5/10/chartex" xmlns:cx3="http://schemas.microsoft.com/office/drawing/2016/5/9/chartex" xmlns:cx2="http://schemas.microsoft.com/office/drawing/2015/10/21/chartex" xmlns:cx1="http://schemas.microsoft.com/office/drawing/2015/9/8/chartex">
                 <w:pict>
                   <v:rect w14:anchorId="272EBF57" id="Rectángulo 468" o:spid="_x0000_s1026" style="position:absolute;margin-left:0;margin-top:0;width:244.8pt;height:663pt;z-index:251650560;visibility:visible;mso-wrap-style:square;mso-width-percent:400;mso-height-percent:0;mso-left-percent:440;mso-top-percent:25;mso-wrap-distance-left:9pt;mso-wrap-distance-top:0;mso-wrap-distance-right:9pt;mso-wrap-distance-bottom:0;mso-position-horizontal-relative:page;mso-position-vertical-relative:page;mso-width-percent:400;mso-height-percent:0;mso-left-percent:440;mso-top-percent:25;mso-width-relative:page;mso-height-relative:page;v-text-anchor:middle" o:gfxdata="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" fillcolor="white [3212]" stroked="f" strokeweight="1.25pt">
                     <w10:wrap anchorx="page" anchory="page"/>
@@ -154,7 +153,7 @@
               <w:rFonts w:ascii="Arial" w:hAnsi="Arial" w:cs="Arial"/>
               <w:noProof/>
               <w:szCs w:val="24"/>
-              <w:lang w:val="es-ES" w:eastAsia="es-ES"/>
+              <w:lang w:eastAsia="es-MX"/>
             </w:rPr>
             <mc:AlternateContent>
               <mc:Choice Requires="wps">
@@ -237,7 +236,6 @@
                                     <w:dataBinding w:prefixMappings="xmlns:ns0='http://schemas.microsoft.com/office/2006/coverPageProps'" w:xpath="/ns0:CoverPageProperties[1]/ns0:Abstract[1]" w:storeItemID="{55AF091B-3C7A-41E3-B477-F2FDAA23CFDA}"/>
                                     <w:text/>
                                   </w:sdtPr>
-                                  <w:sdtEndPr/>
                                   <w:sdtContent>
                                     <w:r>
                                       <w:rPr>
@@ -305,7 +303,6 @@
                               <w:dataBinding w:prefixMappings="xmlns:ns0='http://schemas.microsoft.com/office/2006/coverPageProps'" w:xpath="/ns0:CoverPageProperties[1]/ns0:Abstract[1]" w:storeItemID="{55AF091B-3C7A-41E3-B477-F2FDAA23CFDA}"/>
                               <w:text/>
                             </w:sdtPr>
-                            <w:sdtEndPr/>
                             <w:sdtContent>
                               <w:r>
                                 <w:rPr>
@@ -335,7 +332,7 @@
               <w:rFonts w:ascii="Arial" w:hAnsi="Arial" w:cs="Arial"/>
               <w:noProof/>
               <w:szCs w:val="24"/>
-              <w:lang w:val="es-ES" w:eastAsia="es-ES"/>
+              <w:lang w:eastAsia="es-MX"/>
             </w:rPr>
             <mc:AlternateContent>
               <mc:Choice Requires="wps">
@@ -451,7 +448,7 @@
               <w:rFonts w:ascii="Arial" w:hAnsi="Arial" w:cs="Arial"/>
               <w:noProof/>
               <w:szCs w:val="24"/>
-              <w:lang w:val="es-ES" w:eastAsia="es-ES"/>
+              <w:lang w:eastAsia="es-MX"/>
             </w:rPr>
             <w:drawing>
               <wp:anchor distT="0" distB="0" distL="114300" distR="114300" simplePos="0" relativeHeight="251659264" behindDoc="0" locked="0" layoutInCell="1" allowOverlap="1" wp14:anchorId="642B0C5C" wp14:editId="63805E6D">
@@ -511,7 +508,7 @@
               <w:rFonts w:ascii="Arial" w:hAnsi="Arial" w:cs="Arial"/>
               <w:noProof/>
               <w:szCs w:val="24"/>
-              <w:lang w:val="es-ES" w:eastAsia="es-ES"/>
+              <w:lang w:eastAsia="es-MX"/>
             </w:rPr>
             <w:drawing>
               <wp:anchor distT="0" distB="0" distL="114300" distR="114300" simplePos="0" relativeHeight="251663360" behindDoc="0" locked="0" layoutInCell="1" allowOverlap="1" wp14:anchorId="3400A304" wp14:editId="13F9ADDE">
@@ -581,7 +578,7 @@
               <w:rFonts w:ascii="Arial" w:hAnsi="Arial" w:cs="Arial"/>
               <w:noProof/>
               <w:szCs w:val="24"/>
-              <w:lang w:val="es-ES" w:eastAsia="es-ES"/>
+              <w:lang w:eastAsia="es-MX"/>
             </w:rPr>
             <mc:AlternateContent>
               <mc:Choice Requires="wps">
@@ -632,7 +629,6 @@
                                   <w:dataBinding w:prefixMappings="xmlns:ns0='http://schemas.openxmlformats.org/package/2006/metadata/core-properties' xmlns:ns1='http://purl.org/dc/elements/1.1/'" w:xpath="/ns0:coreProperties[1]/ns1:title[1]" w:storeItemID="{6C3C8BC8-F283-45AE-878A-BAB7291924A1}"/>
                                   <w:text/>
                                 </w:sdtPr>
-                                <w:sdtEndPr/>
                                 <w:sdtContent>
                                   <w:p>
                                     <w:pPr>
@@ -651,28 +647,8 @@
                                         <w:sz w:val="44"/>
                                         <w:szCs w:val="72"/>
                                       </w:rPr>
-                                      <w:t xml:space="preserve">Empresa: </w:t>
+                                      <w:t>Empresa: Blue Sky</w:t>
                                     </w:r>
-                                    <w:r>
-                                      <w:rPr>
-                                        <w:rFonts w:ascii="Arial" w:eastAsiaTheme="majorEastAsia" w:hAnsi="Arial" w:cs="Arial"/>
-                                        <w:b/>
-                                        <w:sz w:val="44"/>
-                                        <w:szCs w:val="72"/>
-                                      </w:rPr>
-                                      <w:t xml:space="preserve">Blue </w:t>
-                                    </w:r>
-                                    <w:proofErr w:type="spellStart"/>
-                                    <w:r>
-                                      <w:rPr>
-                                        <w:rFonts w:ascii="Arial" w:eastAsiaTheme="majorEastAsia" w:hAnsi="Arial" w:cs="Arial"/>
-                                        <w:b/>
-                                        <w:sz w:val="44"/>
-                                        <w:szCs w:val="72"/>
-                                      </w:rPr>
-                                      <w:t>Sky</w:t>
-                                    </w:r>
-                                    <w:proofErr w:type="spellEnd"/>
                                   </w:p>
                                 </w:sdtContent>
                               </w:sdt>
@@ -741,39 +717,8 @@
                                     <w:sz w:val="36"/>
                                     <w:szCs w:val="72"/>
                                   </w:rPr>
-                                  <w:t xml:space="preserve">Proyecto: </w:t>
+                                  <w:t>Proyecto: Pet Sitting</w:t>
                                 </w:r>
-                                <w:proofErr w:type="spellStart"/>
-                                <w:r>
-                                  <w:rPr>
-                                    <w:rFonts w:ascii="Arial" w:eastAsiaTheme="majorEastAsia" w:hAnsi="Arial" w:cs="Arial"/>
-                                    <w:b/>
-                                    <w:sz w:val="36"/>
-                                    <w:szCs w:val="72"/>
-                                  </w:rPr>
-                                  <w:t>Pet</w:t>
-                                </w:r>
-                                <w:proofErr w:type="spellEnd"/>
-                                <w:r>
-                                  <w:rPr>
-                                    <w:rFonts w:ascii="Arial" w:eastAsiaTheme="majorEastAsia" w:hAnsi="Arial" w:cs="Arial"/>
-                                    <w:b/>
-                                    <w:sz w:val="36"/>
-                                    <w:szCs w:val="72"/>
-                                  </w:rPr>
-                                  <w:t xml:space="preserve"> </w:t>
-                                </w:r>
-                                <w:proofErr w:type="spellStart"/>
-                                <w:r>
-                                  <w:rPr>
-                                    <w:rFonts w:ascii="Arial" w:eastAsiaTheme="majorEastAsia" w:hAnsi="Arial" w:cs="Arial"/>
-                                    <w:b/>
-                                    <w:sz w:val="36"/>
-                                    <w:szCs w:val="72"/>
-                                  </w:rPr>
-                                  <w:t>Sitting</w:t>
-                                </w:r>
-                                <w:proofErr w:type="spellEnd"/>
                               </w:p>
                               <w:p>
                                 <w:pPr>
@@ -847,7 +792,6 @@
                             <w:dataBinding w:prefixMappings="xmlns:ns0='http://schemas.openxmlformats.org/package/2006/metadata/core-properties' xmlns:ns1='http://purl.org/dc/elements/1.1/'" w:xpath="/ns0:coreProperties[1]/ns1:title[1]" w:storeItemID="{6C3C8BC8-F283-45AE-878A-BAB7291924A1}"/>
                             <w:text/>
                           </w:sdtPr>
-                          <w:sdtEndPr/>
                           <w:sdtContent>
                             <w:p>
                               <w:pPr>
@@ -866,28 +810,8 @@
                                   <w:sz w:val="44"/>
                                   <w:szCs w:val="72"/>
                                 </w:rPr>
-                                <w:t xml:space="preserve">Empresa: </w:t>
+                                <w:t>Empresa: Blue Sky</w:t>
                               </w:r>
-                              <w:r>
-                                <w:rPr>
-                                  <w:rFonts w:ascii="Arial" w:eastAsiaTheme="majorEastAsia" w:hAnsi="Arial" w:cs="Arial"/>
-                                  <w:b/>
-                                  <w:sz w:val="44"/>
-                                  <w:szCs w:val="72"/>
-                                </w:rPr>
-                                <w:t xml:space="preserve">Blue </w:t>
-                              </w:r>
-                              <w:proofErr w:type="spellStart"/>
-                              <w:r>
-                                <w:rPr>
-                                  <w:rFonts w:ascii="Arial" w:eastAsiaTheme="majorEastAsia" w:hAnsi="Arial" w:cs="Arial"/>
-                                  <w:b/>
-                                  <w:sz w:val="44"/>
-                                  <w:szCs w:val="72"/>
-                                </w:rPr>
-                                <w:t>Sky</w:t>
-                              </w:r>
-                              <w:proofErr w:type="spellEnd"/>
                             </w:p>
                           </w:sdtContent>
                         </w:sdt>
@@ -956,39 +880,8 @@
                               <w:sz w:val="36"/>
                               <w:szCs w:val="72"/>
                             </w:rPr>
-                            <w:t xml:space="preserve">Proyecto: </w:t>
+                            <w:t>Proyecto: Pet Sitting</w:t>
                           </w:r>
-                          <w:proofErr w:type="spellStart"/>
-                          <w:r>
-                            <w:rPr>
-                              <w:rFonts w:ascii="Arial" w:eastAsiaTheme="majorEastAsia" w:hAnsi="Arial" w:cs="Arial"/>
-                              <w:b/>
-                              <w:sz w:val="36"/>
-                              <w:szCs w:val="72"/>
-                            </w:rPr>
-                            <w:t>Pet</w:t>
-                          </w:r>
-                          <w:proofErr w:type="spellEnd"/>
-                          <w:r>
-                            <w:rPr>
-                              <w:rFonts w:ascii="Arial" w:eastAsiaTheme="majorEastAsia" w:hAnsi="Arial" w:cs="Arial"/>
-                              <w:b/>
-                              <w:sz w:val="36"/>
-                              <w:szCs w:val="72"/>
-                            </w:rPr>
-                            <w:t xml:space="preserve"> </w:t>
-                          </w:r>
-                          <w:proofErr w:type="spellStart"/>
-                          <w:r>
-                            <w:rPr>
-                              <w:rFonts w:ascii="Arial" w:eastAsiaTheme="majorEastAsia" w:hAnsi="Arial" w:cs="Arial"/>
-                              <w:b/>
-                              <w:sz w:val="36"/>
-                              <w:szCs w:val="72"/>
-                            </w:rPr>
-                            <w:t>Sitting</w:t>
-                          </w:r>
-                          <w:proofErr w:type="spellEnd"/>
                         </w:p>
                         <w:p>
                           <w:pPr>
@@ -1033,7 +926,7 @@
               <w:rFonts w:ascii="Arial" w:hAnsi="Arial" w:cs="Arial"/>
               <w:noProof/>
               <w:szCs w:val="24"/>
-              <w:lang w:val="es-ES" w:eastAsia="es-ES"/>
+              <w:lang w:eastAsia="es-MX"/>
             </w:rPr>
             <mc:AlternateContent>
               <mc:Choice Requires="wps">
@@ -1127,7 +1020,7 @@
               <w:rFonts w:ascii="Arial" w:hAnsi="Arial" w:cs="Arial"/>
               <w:noProof/>
               <w:szCs w:val="24"/>
-              <w:lang w:val="es-ES" w:eastAsia="es-ES"/>
+              <w:lang w:eastAsia="es-MX"/>
             </w:rPr>
             <w:drawing>
               <wp:anchor distT="0" distB="0" distL="114300" distR="114300" simplePos="0" relativeHeight="251653120" behindDoc="0" locked="0" layoutInCell="1" allowOverlap="1" wp14:anchorId="3A29D625" wp14:editId="49692405">
@@ -1187,7 +1080,7 @@
               <w:rFonts w:ascii="Arial" w:hAnsi="Arial" w:cs="Arial"/>
               <w:noProof/>
               <w:szCs w:val="24"/>
-              <w:lang w:val="es-ES" w:eastAsia="es-ES"/>
+              <w:lang w:eastAsia="es-MX"/>
             </w:rPr>
             <mc:AlternateContent>
               <mc:Choice Requires="wps">
@@ -1260,7 +1153,7 @@
                   </wp:anchor>
                 </w:drawing>
               </mc:Choice>
-              <mc:Fallback xmlns:cx2="http://schemas.microsoft.com/office/drawing/2015/10/21/chartex" xmlns:cx3="http://schemas.microsoft.com/office/drawing/2016/5/9/chartex" xmlns:cx4="http://schemas.microsoft.com/office/drawing/2016/5/10/chartex" xmlns:cx5="http://schemas.microsoft.com/office/drawing/2016/5/11/chartex" xmlns:cx6="http://schemas.microsoft.com/office/drawing/2016/5/12/chartex" xmlns:cx7="http://schemas.microsoft.com/office/drawing/2016/5/13/chartex" xmlns:cx8="http://schemas.microsoft.com/office/drawing/2016/5/14/chartex" xmlns:aink="http://schemas.microsoft.com/office/drawing/2016/ink" xmlns:am3d="http://schemas.microsoft.com/office/drawing/2017/model3d" xmlns:w16cid="http://schemas.microsoft.com/office/word/2016/wordml/cid">
+              <mc:Fallback xmlns:w16cid="http://schemas.microsoft.com/office/word/2016/wordml/cid" xmlns:am3d="http://schemas.microsoft.com/office/drawing/2017/model3d" xmlns:aink="http://schemas.microsoft.com/office/drawing/2016/ink" xmlns:cx8="http://schemas.microsoft.com/office/drawing/2016/5/14/chartex" xmlns:cx7="http://schemas.microsoft.com/office/drawing/2016/5/13/chartex" xmlns:cx6="http://schemas.microsoft.com/office/drawing/2016/5/12/chartex" xmlns:cx5="http://schemas.microsoft.com/office/drawing/2016/5/11/chartex" xmlns:cx4="http://schemas.microsoft.com/office/drawing/2016/5/10/chartex" xmlns:cx3="http://schemas.microsoft.com/office/drawing/2016/5/9/chartex" xmlns:cx2="http://schemas.microsoft.com/office/drawing/2015/10/21/chartex" xmlns:cx1="http://schemas.microsoft.com/office/drawing/2015/9/8/chartex">
                 <w:pict>
                   <v:rect w14:anchorId="3F343770" id="Rectángulo 469" o:spid="_x0000_s1026" style="position:absolute;margin-left:279.3pt;margin-top:665.1pt;width:226.45pt;height:9.35pt;z-index:251657728;visibility:visible;mso-wrap-style:square;mso-width-percent:370;mso-height-percent:0;mso-wrap-distance-left:9pt;mso-wrap-distance-top:0;mso-wrap-distance-right:9pt;mso-wrap-distance-bottom:0;mso-position-horizontal:absolute;mso-position-horizontal-relative:page;mso-position-vertical:absolute;mso-position-vertical-relative:page;mso-width-percent:370;mso-height-percent:0;mso-width-relative:page;mso-height-relative:margin;v-text-anchor:middle" o:gfxdata="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" fillcolor="#066684 [2409]" stroked="f" strokeweight="1pt">
                     <w10:wrap anchorx="page" anchory="page"/>
@@ -1274,7 +1167,7 @@
               <w:rFonts w:ascii="Arial" w:hAnsi="Arial" w:cs="Arial"/>
               <w:noProof/>
               <w:szCs w:val="24"/>
-              <w:lang w:val="es-ES" w:eastAsia="es-ES"/>
+              <w:lang w:eastAsia="es-MX"/>
             </w:rPr>
             <w:drawing>
               <wp:anchor distT="0" distB="0" distL="114300" distR="114300" simplePos="0" relativeHeight="251665408" behindDoc="0" locked="0" layoutInCell="1" allowOverlap="1" wp14:anchorId="2402792A" wp14:editId="7551F5B9">
@@ -2617,15 +2510,13 @@
           <w:szCs w:val="24"/>
         </w:rPr>
       </w:pPr>
-      <w:proofErr w:type="gramStart"/>
       <w:r>
         <w:rPr>
           <w:rFonts w:ascii="Arial" w:hAnsi="Arial" w:cs="Arial"/>
           <w:szCs w:val="24"/>
         </w:rPr>
-        <w:t>Procesador :</w:t>
+        <w:t>Procesador:</w:t>
       </w:r>
-      <w:proofErr w:type="gramEnd"/>
       <w:r>
         <w:rPr>
           <w:rFonts w:ascii="Arial" w:hAnsi="Arial" w:cs="Arial"/>
@@ -2633,7 +2524,6 @@
         </w:rPr>
         <w:t xml:space="preserve"> </w:t>
       </w:r>
-      <w:proofErr w:type="spellStart"/>
       <w:r>
         <w:rPr>
           <w:rFonts w:ascii="Arial" w:hAnsi="Arial" w:cs="Arial"/>
@@ -2641,7 +2531,6 @@
         </w:rPr>
         <w:t>Atom</w:t>
       </w:r>
-      <w:proofErr w:type="spellEnd"/>
     </w:p>
     <w:p>
       <w:pPr>
@@ -2663,15 +2552,13 @@
         </w:rPr>
         <w:t xml:space="preserve">Memoria RAM: </w:t>
       </w:r>
-      <w:proofErr w:type="gramStart"/>
       <w:r>
         <w:rPr>
           <w:rFonts w:ascii="Arial" w:hAnsi="Arial" w:cs="Arial"/>
           <w:szCs w:val="24"/>
         </w:rPr>
-        <w:t>Mínimo :</w:t>
+        <w:t>Mínimo:</w:t>
       </w:r>
-      <w:proofErr w:type="gramEnd"/>
       <w:r>
         <w:rPr>
           <w:rFonts w:ascii="Arial" w:hAnsi="Arial" w:cs="Arial"/>
@@ -2700,15 +2587,13 @@
         </w:rPr>
         <w:t xml:space="preserve">Disco </w:t>
       </w:r>
-      <w:proofErr w:type="gramStart"/>
       <w:r>
         <w:rPr>
           <w:rFonts w:ascii="Arial" w:hAnsi="Arial" w:cs="Arial"/>
           <w:szCs w:val="24"/>
         </w:rPr>
-        <w:t>Duro :</w:t>
+        <w:t>Duro:</w:t>
       </w:r>
-      <w:proofErr w:type="gramEnd"/>
       <w:r>
         <w:rPr>
           <w:rFonts w:ascii="Arial" w:hAnsi="Arial" w:cs="Arial"/>
@@ -2828,15 +2713,7 @@
     </w:p>
     <w:p>
       <w:r>
-        <w:t xml:space="preserve">Java es un lenguaje de programación y una plataforma informática comercializada por primera vez en 1995 por </w:t>
-      </w:r>
-      <w:proofErr w:type="spellStart"/>
-      <w:r>
-        <w:t>Sun</w:t>
-      </w:r>
-      <w:proofErr w:type="spellEnd"/>
-      <w:r>
-        <w:t xml:space="preserve"> Microsystems. Hay muchas aplicaciones y sitios web que no funcionarán a menos que tenga Java instalado y cada día se crean más. Java es rápido, seguro y fiable.</w:t>
+        <w:t>Java es un lenguaje de programación y una plataforma informática comercializada por primera vez en 1995 por Sun Microsystems. Hay muchas aplicaciones y sitios web que no funcionarán a menos que tenga Java instalado y cada día se crean más. Java es rápido, seguro y fiable.</w:t>
       </w:r>
     </w:p>
     <w:p/>
@@ -2851,21 +2728,8 @@
       <w:bookmarkEnd w:id="5"/>
     </w:p>
     <w:p>
-      <w:proofErr w:type="spellStart"/>
       <w:r>
-        <w:t>MySQL</w:t>
-      </w:r>
-      <w:proofErr w:type="spellEnd"/>
-      <w:r>
-        <w:t xml:space="preserve"> es un sistema de gestión de base de datos relacional (RDBMS) de código abierto, basado en lenguaje de consulta estructurado (SQL). </w:t>
-      </w:r>
-      <w:proofErr w:type="spellStart"/>
-      <w:r>
-        <w:t>MySQL</w:t>
-      </w:r>
-      <w:proofErr w:type="spellEnd"/>
-      <w:r>
-        <w:t xml:space="preserve"> se ejecuta en prácticamente todas las plataformas, incluyendo Linux, UNIX y Windows.</w:t>
+        <w:t>MySQL es un sistema de gestión de base de datos relacional (RDBMS) de código abierto, basado en lenguaje de consulta estructurado (SQL). MySQL se ejecuta en prácticamente todas las plataformas, incluyendo Linux, UNIX y Windows.</w:t>
       </w:r>
     </w:p>
     <w:p/>
@@ -2874,32 +2738,17 @@
         <w:pStyle w:val="Ttulo2"/>
       </w:pPr>
       <w:bookmarkStart w:id="6" w:name="_Toc24892744"/>
-      <w:proofErr w:type="spellStart"/>
       <w:r>
         <w:t>Arduino</w:t>
       </w:r>
-      <w:proofErr w:type="spellEnd"/>
       <w:r>
         <w:t>:</w:t>
       </w:r>
       <w:bookmarkEnd w:id="6"/>
     </w:p>
     <w:p>
-      <w:proofErr w:type="spellStart"/>
       <w:r>
-        <w:t>Arduino</w:t>
-      </w:r>
-      <w:proofErr w:type="spellEnd"/>
-      <w:r>
-        <w:t xml:space="preserve"> es una plataforma de hardware libre, basada en una placa con un microcontrolador y un entorno de desarrollo (software), diseñada para facilitar el uso de la electrónica en proyectos multidisciplinares. </w:t>
-      </w:r>
-      <w:proofErr w:type="spellStart"/>
-      <w:r>
-        <w:t>Arduino</w:t>
-      </w:r>
-      <w:proofErr w:type="spellEnd"/>
-      <w:r>
-        <w:t xml:space="preserve"> es una plataforma abierta que facilita la programación de un microcontrolador</w:t>
+        <w:t>Arduino es una plataforma de hardware libre, basada en una placa con un microcontrolador y un entorno de desarrollo (software), diseñada para facilitar el uso de la electrónica en proyectos multidisciplinares. Arduino es una plataforma abierta que facilita la programación de un microcontrolador</w:t>
       </w:r>
       <w:r>
         <w:t>.</w:t>
@@ -2918,31 +2767,7 @@
     </w:p>
     <w:p>
       <w:r>
-        <w:t xml:space="preserve">HTML (Lenguaje de Marcas de Hipertexto, o </w:t>
-      </w:r>
-      <w:proofErr w:type="spellStart"/>
-      <w:r>
-        <w:t>Hypertext</w:t>
-      </w:r>
-      <w:proofErr w:type="spellEnd"/>
-      <w:r>
-        <w:t xml:space="preserve"> </w:t>
-      </w:r>
-      <w:proofErr w:type="spellStart"/>
-      <w:r>
-        <w:t>Markup</w:t>
-      </w:r>
-      <w:proofErr w:type="spellEnd"/>
-      <w:r>
-        <w:t xml:space="preserve"> </w:t>
-      </w:r>
-      <w:proofErr w:type="spellStart"/>
-      <w:r>
-        <w:t>Language</w:t>
-      </w:r>
-      <w:proofErr w:type="spellEnd"/>
-      <w:r>
-        <w:t xml:space="preserve"> en inglés) es el lenguaje usado para crear documentos web. ... Cuando se usa como extensión de archivo, ésta le informa a un explorador web como Firefox que el archivo es un documento web.</w:t>
+        <w:t>HTML (Lenguaje de Marcas de Hipertexto, o Hypertext Markup Language en inglés) es el lenguaje usado para crear documentos web. ... Cuando se usa como extensión de archivo, ésta le informa a un explorador web como Firefox que el archivo es un documento web.</w:t>
       </w:r>
     </w:p>
     <w:p/>
@@ -2958,31 +2783,7 @@
     </w:p>
     <w:p>
       <w:r>
-        <w:t xml:space="preserve">CSS son las siglas de </w:t>
-      </w:r>
-      <w:proofErr w:type="spellStart"/>
-      <w:r>
-        <w:t>Cascading</w:t>
-      </w:r>
-      <w:proofErr w:type="spellEnd"/>
-      <w:r>
-        <w:t xml:space="preserve"> Style </w:t>
-      </w:r>
-      <w:proofErr w:type="spellStart"/>
-      <w:r>
-        <w:t>Sheets</w:t>
-      </w:r>
-      <w:proofErr w:type="spellEnd"/>
-      <w:r>
-        <w:t xml:space="preserve"> - Hojas de Estilo en Cascada - que es un lenguaje que describe la presentación de los documentos estructurados en hojas de estilo para diferentes métodos de interpretación, es decir, describe </w:t>
-      </w:r>
-      <w:proofErr w:type="spellStart"/>
-      <w:r>
-        <w:t>como</w:t>
-      </w:r>
-      <w:proofErr w:type="spellEnd"/>
-      <w:r>
-        <w:t xml:space="preserve"> se va a mostrar un documento en pantalla, por impresora, por voz</w:t>
+        <w:t>CSS son las siglas de Cascading Style Sheets - Hojas de Estilo en Cascada - que es un lenguaje que describe la presentación de los documentos estructurados en hojas de estilo para diferentes métodos de interpretación, es decir, describe como se va a mostrar un documento en pantalla, por impresora, por voz</w:t>
       </w:r>
       <w:r>
         <w:t xml:space="preserve"> etc.</w:t>
@@ -3004,15 +2805,7 @@
     </w:p>
     <w:p>
       <w:r>
-        <w:t xml:space="preserve">GitHub es una forja para alojar proyectos utilizando el sistema de control de versiones </w:t>
-      </w:r>
-      <w:proofErr w:type="spellStart"/>
-      <w:r>
-        <w:t>Git</w:t>
-      </w:r>
-      <w:proofErr w:type="spellEnd"/>
-      <w:r>
-        <w:t>. Se utiliza principalmente para la creación de código fuente de programas de ordenador.</w:t>
+        <w:t>GitHub es una forja para alojar proyectos utilizando el sistema de control de versiones Git. Se utiliza principalmente para la creación de código fuente de programas de ordenador.</w:t>
       </w:r>
     </w:p>
     <w:p>
@@ -3042,13 +2835,377 @@
         <w:t>Descripción de lo que hace la clase:</w:t>
       </w:r>
     </w:p>
+    <w:p/>
+    <w:p>
+      <w:r>
+        <w:t xml:space="preserve">En esta clase llamada Índex es la venta principal del proyecto de Pet Sitting su función permite al usuario registrarse o iniciar sesión dentro de la aplicación de escritorio lo que contiene en su clase es un constructo por defecto que incializa diferentes propiedades de la ventana por ejemplo el tamaño, posición, editable, visibilidad, etc. </w:t>
+      </w:r>
+    </w:p>
+    <w:p/>
+    <w:p>
+      <w:r>
+        <w:rPr>
+          <w:noProof/>
+          <w:lang w:eastAsia="es-MX"/>
+        </w:rPr>
+        <w:drawing>
+          <wp:inline distT="0" distB="0" distL="0" distR="0" wp14:anchorId="1AE908C7" wp14:editId="03972AE3">
+            <wp:extent cx="5971540" cy="1346835"/>
+            <wp:effectExtent l="0" t="0" r="0" b="5715"/>
+            <wp:docPr id="9" name="Imagen 9"/>
+            <wp:cNvGraphicFramePr>
+              <a:graphicFrameLocks xmlns:a="http://schemas.openxmlformats.org/drawingml/2006/main" noChangeAspect="1"/>
+            </wp:cNvGraphicFramePr>
+            <a:graphic xmlns:a="http://schemas.openxmlformats.org/drawingml/2006/main">
+              <a:graphicData uri="http://schemas.openxmlformats.org/drawingml/2006/picture">
+                <pic:pic xmlns:pic="http://schemas.openxmlformats.org/drawingml/2006/picture">
+                  <pic:nvPicPr>
+                    <pic:cNvPr id="9" name="61C10F7.tmp"/>
+                    <pic:cNvPicPr/>
+                  </pic:nvPicPr>
+                  <pic:blipFill>
+                    <a:blip r:embed="rId14">
+                      <a:extLst>
+                        <a:ext uri="{28A0092B-C50C-407E-A947-70E740481C1C}">
+                          <a14:useLocalDpi xmlns:a14="http://schemas.microsoft.com/office/drawing/2010/main" val="0"/>
+                        </a:ext>
+                      </a:extLst>
+                    </a:blip>
+                    <a:stretch>
+                      <a:fillRect/>
+                    </a:stretch>
+                  </pic:blipFill>
+                  <pic:spPr>
+                    <a:xfrm>
+                      <a:off x="0" y="0"/>
+                      <a:ext cx="5971540" cy="1346835"/>
+                    </a:xfrm>
+                    <a:prstGeom prst="rect">
+                      <a:avLst/>
+                    </a:prstGeom>
+                  </pic:spPr>
+                </pic:pic>
+              </a:graphicData>
+            </a:graphic>
+          </wp:inline>
+        </w:drawing>
+      </w:r>
+    </w:p>
+    <w:p>
+      <w:r>
+        <w:t xml:space="preserve">Después del constructor siguen 2 métodos que son de tipo evento reciben el evento de tipo “ActionEvent”, dentro del método se crea un objeto de la clase Registros donde llama </w:t>
+      </w:r>
+      <w:r>
+        <w:t>al método consultar para verificar si existe un registro en caso de haber un registro devuelve un mensaje al usuario o en caso contrario se registra el usuario nuevo. En el segundo método se hace el inicio de sesión crea un objeto de la clase registro y captura la información ingresada por el usuario guardándola en dos atributos (usuario y password) y después se válida para en caso de no iniciar sesión regresa un mensaje que no encontró al usuario o puede que se haya equivocado en ingresar la información.</w:t>
+      </w:r>
+    </w:p>
+    <w:p>
+      <w:r>
+        <w:rPr>
+          <w:noProof/>
+          <w:lang w:eastAsia="es-MX"/>
+        </w:rPr>
+        <w:drawing>
+          <wp:anchor distT="0" distB="0" distL="114300" distR="114300" simplePos="0" relativeHeight="251671552" behindDoc="0" locked="0" layoutInCell="1" allowOverlap="1" wp14:anchorId="385DD1E5" wp14:editId="0A8B2486">
+            <wp:simplePos x="0" y="0"/>
+            <wp:positionH relativeFrom="margin">
+              <wp:align>right</wp:align>
+            </wp:positionH>
+            <wp:positionV relativeFrom="margin">
+              <wp:posOffset>5263515</wp:posOffset>
+            </wp:positionV>
+            <wp:extent cx="5971540" cy="3021330"/>
+            <wp:effectExtent l="0" t="0" r="0" b="7620"/>
+            <wp:wrapSquare wrapText="bothSides"/>
+            <wp:docPr id="10" name="Imagen 10"/>
+            <wp:cNvGraphicFramePr>
+              <a:graphicFrameLocks xmlns:a="http://schemas.openxmlformats.org/drawingml/2006/main" noChangeAspect="1"/>
+            </wp:cNvGraphicFramePr>
+            <a:graphic xmlns:a="http://schemas.openxmlformats.org/drawingml/2006/main">
+              <a:graphicData uri="http://schemas.openxmlformats.org/drawingml/2006/picture">
+                <pic:pic xmlns:pic="http://schemas.openxmlformats.org/drawingml/2006/picture">
+                  <pic:nvPicPr>
+                    <pic:cNvPr id="10" name="61C9BAC.tmp"/>
+                    <pic:cNvPicPr/>
+                  </pic:nvPicPr>
+                  <pic:blipFill>
+                    <a:blip r:embed="rId15" cstate="print">
+                      <a:extLst>
+                        <a:ext uri="{28A0092B-C50C-407E-A947-70E740481C1C}">
+                          <a14:useLocalDpi xmlns:a14="http://schemas.microsoft.com/office/drawing/2010/main" val="0"/>
+                        </a:ext>
+                      </a:extLst>
+                    </a:blip>
+                    <a:stretch>
+                      <a:fillRect/>
+                    </a:stretch>
+                  </pic:blipFill>
+                  <pic:spPr>
+                    <a:xfrm>
+                      <a:off x="0" y="0"/>
+                      <a:ext cx="5971540" cy="3021330"/>
+                    </a:xfrm>
+                    <a:prstGeom prst="rect">
+                      <a:avLst/>
+                    </a:prstGeom>
+                  </pic:spPr>
+                </pic:pic>
+              </a:graphicData>
+            </a:graphic>
+            <wp14:sizeRelH relativeFrom="margin">
+              <wp14:pctWidth>0</wp14:pctWidth>
+            </wp14:sizeRelH>
+            <wp14:sizeRelV relativeFrom="margin">
+              <wp14:pctHeight>0</wp14:pctHeight>
+            </wp14:sizeRelV>
+          </wp:anchor>
+        </w:drawing>
+      </w:r>
+    </w:p>
+    <w:p>
+      <w:r>
+        <w:br w:type="page"/>
+      </w:r>
+      <w:r>
+        <w:lastRenderedPageBreak/>
+        <w:t>Esta clase llamada “Recuperar” es una vista de la aplicación</w:t>
+      </w:r>
+      <w:r>
+        <w:t xml:space="preserve"> de escritorio del </w:t>
+      </w:r>
+      <w:r>
+        <w:t xml:space="preserve">proyecto pet Sitting que permite obtener la contraseña extraviada por el usuario, </w:t>
+      </w:r>
+      <w:r>
+        <w:t xml:space="preserve"> </w:t>
+      </w:r>
+      <w:r>
+        <w:t>Esta clase contiene dos métodos de tipo evento (ActionEvent), el primer evento pertenece al botón “jbtrecuperar” la cual hace es crear un objeto de la clase Email y envía el correo ingresado por el usuario en el formulario de la clase después se declara un “if” valida si el correo ingresado es igual al que registro el usuario una vez encontrado se crea otra validación donde verifica si el correo se envió y después para terminar se cierra la ventana y llama a la ventana principal.</w:t>
+      </w:r>
+      <w:r>
+        <w:t xml:space="preserve"> </w:t>
+      </w:r>
+      <w:r>
+        <w:t xml:space="preserve">En el segundo método crea un objeto de la clase principal y poder regresar a esa </w:t>
+      </w:r>
+      <w:r>
+        <w:rPr>
+          <w:noProof/>
+          <w:lang w:eastAsia="es-MX"/>
+        </w:rPr>
+        <w:drawing>
+          <wp:anchor distT="0" distB="0" distL="114300" distR="114300" simplePos="0" relativeHeight="251667456" behindDoc="0" locked="0" layoutInCell="1" allowOverlap="1" wp14:anchorId="5B8A3897" wp14:editId="22B5506C">
+            <wp:simplePos x="0" y="0"/>
+            <wp:positionH relativeFrom="margin">
+              <wp:align>left</wp:align>
+            </wp:positionH>
+            <wp:positionV relativeFrom="margin">
+              <wp:posOffset>1942465</wp:posOffset>
+            </wp:positionV>
+            <wp:extent cx="6090285" cy="2044700"/>
+            <wp:effectExtent l="0" t="0" r="5715" b="0"/>
+            <wp:wrapSquare wrapText="bothSides"/>
+            <wp:docPr id="2" name="Imagen 2"/>
+            <wp:cNvGraphicFramePr>
+              <a:graphicFrameLocks xmlns:a="http://schemas.openxmlformats.org/drawingml/2006/main" noChangeAspect="1"/>
+            </wp:cNvGraphicFramePr>
+            <a:graphic xmlns:a="http://schemas.openxmlformats.org/drawingml/2006/main">
+              <a:graphicData uri="http://schemas.openxmlformats.org/drawingml/2006/picture">
+                <pic:pic xmlns:pic="http://schemas.openxmlformats.org/drawingml/2006/picture">
+                  <pic:nvPicPr>
+                    <pic:cNvPr id="2" name="61C306A.tmp"/>
+                    <pic:cNvPicPr/>
+                  </pic:nvPicPr>
+                  <pic:blipFill>
+                    <a:blip r:embed="rId16" cstate="print">
+                      <a:extLst>
+                        <a:ext uri="{28A0092B-C50C-407E-A947-70E740481C1C}">
+                          <a14:useLocalDpi xmlns:a14="http://schemas.microsoft.com/office/drawing/2010/main" val="0"/>
+                        </a:ext>
+                      </a:extLst>
+                    </a:blip>
+                    <a:stretch>
+                      <a:fillRect/>
+                    </a:stretch>
+                  </pic:blipFill>
+                  <pic:spPr>
+                    <a:xfrm>
+                      <a:off x="0" y="0"/>
+                      <a:ext cx="6090285" cy="2044700"/>
+                    </a:xfrm>
+                    <a:prstGeom prst="rect">
+                      <a:avLst/>
+                    </a:prstGeom>
+                  </pic:spPr>
+                </pic:pic>
+              </a:graphicData>
+            </a:graphic>
+            <wp14:sizeRelH relativeFrom="margin">
+              <wp14:pctWidth>0</wp14:pctWidth>
+            </wp14:sizeRelH>
+            <wp14:sizeRelV relativeFrom="margin">
+              <wp14:pctHeight>0</wp14:pctHeight>
+            </wp14:sizeRelV>
+          </wp:anchor>
+        </w:drawing>
+      </w:r>
+      <w:r>
+        <w:t>misma clase.</w:t>
+      </w:r>
+    </w:p>
+    <w:p/>
+    <w:p>
+      <w:r>
+        <w:rPr>
+          <w:noProof/>
+          <w:lang w:eastAsia="es-MX"/>
+        </w:rPr>
+        <w:drawing>
+          <wp:anchor distT="0" distB="0" distL="114300" distR="114300" simplePos="0" relativeHeight="251673600" behindDoc="0" locked="0" layoutInCell="1" allowOverlap="1" wp14:anchorId="5C20371C" wp14:editId="26479F92">
+            <wp:simplePos x="0" y="0"/>
+            <wp:positionH relativeFrom="margin">
+              <wp:posOffset>57150</wp:posOffset>
+            </wp:positionH>
+            <wp:positionV relativeFrom="margin">
+              <wp:posOffset>5335905</wp:posOffset>
+            </wp:positionV>
+            <wp:extent cx="5753100" cy="3181350"/>
+            <wp:effectExtent l="0" t="0" r="0" b="0"/>
+            <wp:wrapSquare wrapText="bothSides"/>
+            <wp:docPr id="3" name="Imagen 3"/>
+            <wp:cNvGraphicFramePr>
+              <a:graphicFrameLocks xmlns:a="http://schemas.openxmlformats.org/drawingml/2006/main" noChangeAspect="1"/>
+            </wp:cNvGraphicFramePr>
+            <a:graphic xmlns:a="http://schemas.openxmlformats.org/drawingml/2006/main">
+              <a:graphicData uri="http://schemas.openxmlformats.org/drawingml/2006/picture">
+                <pic:pic xmlns:pic="http://schemas.openxmlformats.org/drawingml/2006/picture">
+                  <pic:nvPicPr>
+                    <pic:cNvPr id="3" name="61CD779.tmp"/>
+                    <pic:cNvPicPr/>
+                  </pic:nvPicPr>
+                  <pic:blipFill>
+                    <a:blip r:embed="rId17" cstate="print">
+                      <a:extLst>
+                        <a:ext uri="{28A0092B-C50C-407E-A947-70E740481C1C}">
+                          <a14:useLocalDpi xmlns:a14="http://schemas.microsoft.com/office/drawing/2010/main" val="0"/>
+                        </a:ext>
+                      </a:extLst>
+                    </a:blip>
+                    <a:stretch>
+                      <a:fillRect/>
+                    </a:stretch>
+                  </pic:blipFill>
+                  <pic:spPr>
+                    <a:xfrm>
+                      <a:off x="0" y="0"/>
+                      <a:ext cx="5753100" cy="3181350"/>
+                    </a:xfrm>
+                    <a:prstGeom prst="rect">
+                      <a:avLst/>
+                    </a:prstGeom>
+                  </pic:spPr>
+                </pic:pic>
+              </a:graphicData>
+            </a:graphic>
+            <wp14:sizeRelH relativeFrom="margin">
+              <wp14:pctWidth>0</wp14:pctWidth>
+            </wp14:sizeRelH>
+            <wp14:sizeRelV relativeFrom="margin">
+              <wp14:pctHeight>0</wp14:pctHeight>
+            </wp14:sizeRelV>
+          </wp:anchor>
+        </w:drawing>
+      </w:r>
+      <w:r>
+        <w:t>En esta clase Email crea el correo para que automáticamente lo envié al usuario, la cual contiene sus atributos declarados y su constructor con parámetros y además cuenta con dos métodos, el primer método llamado “consultar” su función es buscar el correo ingresado por el usuario si existe en la base de datos en caso de haber encontrado la información se guarda la contraseña</w:t>
+      </w:r>
+      <w:r>
+        <w:t xml:space="preserve"> y el usuario en un mensaje y después es enviado al segundo método llamado “enviarcorreo”.</w:t>
+      </w:r>
+    </w:p>
+    <w:p>
+      <w:r>
+        <w:lastRenderedPageBreak/>
+        <w:t>En este método es de tipo booleano para identificar si se pudo realizar el envió del correo al usuario para generar el correo se creó un atributo de tipo String</w:t>
+      </w:r>
+      <w:r>
+        <w:t xml:space="preserve"> donde contiene el </w:t>
+      </w:r>
+      <w:r>
+        <w:t>tipo de hos</w:t>
+      </w:r>
+      <w:r>
+        <w:t>t</w:t>
+      </w:r>
+      <w:r>
+        <w:t xml:space="preserve"> se maneja (Gmail o Outlook) se declara un objeto de tipo propiedades y se manda la información del correo de donde se van enviar y luego se crea un objeto de tipo “Session” donde se realiza el formato del correo se manda la información a quien se dirige, el mensaje y el asunto del correo y por </w:t>
+      </w:r>
+      <w:r>
+        <w:t>último</w:t>
+      </w:r>
+      <w:r>
+        <w:t xml:space="preserve"> se crea un objeto donde se hace el transporte del correo.</w:t>
+      </w:r>
+    </w:p>
+    <w:p>
+      <w:pPr>
+        <w:jc w:val="center"/>
+      </w:pPr>
+      <w:r>
+        <w:rPr>
+          <w:noProof/>
+          <w:lang w:eastAsia="es-MX"/>
+        </w:rPr>
+        <w:drawing>
+          <wp:inline distT="0" distB="0" distL="0" distR="0" wp14:anchorId="0DD74FE2" wp14:editId="39335F02">
+            <wp:extent cx="5971540" cy="3190240"/>
+            <wp:effectExtent l="0" t="0" r="0" b="0"/>
+            <wp:docPr id="7" name="Imagen 7"/>
+            <wp:cNvGraphicFramePr>
+              <a:graphicFrameLocks xmlns:a="http://schemas.openxmlformats.org/drawingml/2006/main" noChangeAspect="1"/>
+            </wp:cNvGraphicFramePr>
+            <a:graphic xmlns:a="http://schemas.openxmlformats.org/drawingml/2006/main">
+              <a:graphicData uri="http://schemas.openxmlformats.org/drawingml/2006/picture">
+                <pic:pic xmlns:pic="http://schemas.openxmlformats.org/drawingml/2006/picture">
+                  <pic:nvPicPr>
+                    <pic:cNvPr id="7" name="61CFC89.tmp"/>
+                    <pic:cNvPicPr/>
+                  </pic:nvPicPr>
+                  <pic:blipFill>
+                    <a:blip r:embed="rId18">
+                      <a:extLst>
+                        <a:ext uri="{28A0092B-C50C-407E-A947-70E740481C1C}">
+                          <a14:useLocalDpi xmlns:a14="http://schemas.microsoft.com/office/drawing/2010/main" val="0"/>
+                        </a:ext>
+                      </a:extLst>
+                    </a:blip>
+                    <a:stretch>
+                      <a:fillRect/>
+                    </a:stretch>
+                  </pic:blipFill>
+                  <pic:spPr>
+                    <a:xfrm>
+                      <a:off x="0" y="0"/>
+                      <a:ext cx="5971540" cy="3190240"/>
+                    </a:xfrm>
+                    <a:prstGeom prst="rect">
+                      <a:avLst/>
+                    </a:prstGeom>
+                  </pic:spPr>
+                </pic:pic>
+              </a:graphicData>
+            </a:graphic>
+          </wp:inline>
+        </w:drawing>
+      </w:r>
+    </w:p>
     <w:p>
       <w:bookmarkStart w:id="10" w:name="_GoBack"/>
       <w:bookmarkEnd w:id="10"/>
     </w:p>
     <w:sectPr>
-      <w:headerReference w:type="default" r:id="rId14"/>
-      <w:footerReference w:type="default" r:id="rId15"/>
+      <w:headerReference w:type="default" r:id="rId19"/>
+      <w:footerReference w:type="default" r:id="rId20"/>
       <w:pgSz w:w="12240" w:h="15840"/>
       <w:pgMar w:top="1701" w:right="1418" w:bottom="1701" w:left="1418" w:header="709" w:footer="709" w:gutter="0"/>
       <w:cols w:space="708"/>
@@ -3059,7 +3216,7 @@
 </file>
 
 <file path=word/endnotes.xml><?xml version="1.0" encoding="utf-8"?>
-<w:endnotes xmlns:wpc="http://schemas.microsoft.com/office/word/2010/wordprocessingCanvas" xmlns:cx="http://schemas.microsoft.com/office/drawing/2014/chartex" xmlns:cx1="http://schemas.microsoft.com/office/drawing/2015/9/8/chartex" xmlns:mc="http://schemas.openxmlformats.org/markup-compatibility/2006" xmlns:o="urn:schemas-microsoft-com:office:office" xmlns:r="http://schemas.openxmlformats.org/officeDocument/2006/relationships" xmlns:m="http://schemas.openxmlformats.org/officeDocument/2006/math" xmlns:v="urn:schemas-microsoft-com:vml" xmlns:wp14="http://schemas.microsoft.com/office/word/2010/wordprocessingDrawing" xmlns:wp="http://schemas.openxmlformats.org/drawingml/2006/wordprocessingDrawing" xmlns:w10="urn:schemas-microsoft-com:office:word" xmlns:w="http://schemas.openxmlformats.org/wordprocessingml/2006/main" xmlns:w14="http://schemas.microsoft.com/office/word/2010/wordml" xmlns:w15="http://schemas.microsoft.com/office/word/2012/wordml" xmlns:w16se="http://schemas.microsoft.com/office/word/2015/wordml/symex" xmlns:wpg="http://schemas.microsoft.com/office/word/2010/wordprocessingGroup" xmlns:wpi="http://schemas.microsoft.com/office/word/2010/wordprocessingInk" xmlns:wne="http://schemas.microsoft.com/office/word/2006/wordml" xmlns:wps="http://schemas.microsoft.com/office/word/2010/wordprocessingShape" mc:Ignorable="w14 w15 w16se wp14">
+<w:endnotes xmlns:wpc="http://schemas.microsoft.com/office/word/2010/wordprocessingCanvas" xmlns:cx="http://schemas.microsoft.com/office/drawing/2014/chartex" xmlns:mc="http://schemas.openxmlformats.org/markup-compatibility/2006" xmlns:o="urn:schemas-microsoft-com:office:office" xmlns:r="http://schemas.openxmlformats.org/officeDocument/2006/relationships" xmlns:m="http://schemas.openxmlformats.org/officeDocument/2006/math" xmlns:v="urn:schemas-microsoft-com:vml" xmlns:wp14="http://schemas.microsoft.com/office/word/2010/wordprocessingDrawing" xmlns:wp="http://schemas.openxmlformats.org/drawingml/2006/wordprocessingDrawing" xmlns:w10="urn:schemas-microsoft-com:office:word" xmlns:w="http://schemas.openxmlformats.org/wordprocessingml/2006/main" xmlns:w14="http://schemas.microsoft.com/office/word/2010/wordml" xmlns:w15="http://schemas.microsoft.com/office/word/2012/wordml" xmlns:w16se="http://schemas.microsoft.com/office/word/2015/wordml/symex" xmlns:wpg="http://schemas.microsoft.com/office/word/2010/wordprocessingGroup" xmlns:wpi="http://schemas.microsoft.com/office/word/2010/wordprocessingInk" xmlns:wne="http://schemas.microsoft.com/office/word/2006/wordml" xmlns:wps="http://schemas.microsoft.com/office/word/2010/wordprocessingShape" mc:Ignorable="w14 w15 w16se wp14">
   <w:endnote w:type="separator" w:id="-1">
     <w:p>
       <w:r>
@@ -3078,7 +3235,7 @@
 </file>
 
 <file path=word/footer1.xml><?xml version="1.0" encoding="utf-8"?>
-<w:ftr xmlns:wpc="http://schemas.microsoft.com/office/word/2010/wordprocessingCanvas" xmlns:cx="http://schemas.microsoft.com/office/drawing/2014/chartex" xmlns:cx1="http://schemas.microsoft.com/office/drawing/2015/9/8/chartex" xmlns:mc="http://schemas.openxmlformats.org/markup-compatibility/2006" xmlns:o="urn:schemas-microsoft-com:office:office" xmlns:r="http://schemas.openxmlformats.org/officeDocument/2006/relationships" xmlns:m="http://schemas.openxmlformats.org/officeDocument/2006/math" xmlns:v="urn:schemas-microsoft-com:vml" xmlns:wp14="http://schemas.microsoft.com/office/word/2010/wordprocessingDrawing" xmlns:wp="http://schemas.openxmlformats.org/drawingml/2006/wordprocessingDrawing" xmlns:w10="urn:schemas-microsoft-com:office:word" xmlns:w="http://schemas.openxmlformats.org/wordprocessingml/2006/main" xmlns:w14="http://schemas.microsoft.com/office/word/2010/wordml" xmlns:w15="http://schemas.microsoft.com/office/word/2012/wordml" xmlns:w16se="http://schemas.microsoft.com/office/word/2015/wordml/symex" xmlns:wpg="http://schemas.microsoft.com/office/word/2010/wordprocessingGroup" xmlns:wpi="http://schemas.microsoft.com/office/word/2010/wordprocessingInk" xmlns:wne="http://schemas.microsoft.com/office/word/2006/wordml" xmlns:wps="http://schemas.microsoft.com/office/word/2010/wordprocessingShape" mc:Ignorable="w14 w15 w16se wp14">
+<w:ftr xmlns:wpc="http://schemas.microsoft.com/office/word/2010/wordprocessingCanvas" xmlns:cx="http://schemas.microsoft.com/office/drawing/2014/chartex" xmlns:mc="http://schemas.openxmlformats.org/markup-compatibility/2006" xmlns:o="urn:schemas-microsoft-com:office:office" xmlns:r="http://schemas.openxmlformats.org/officeDocument/2006/relationships" xmlns:m="http://schemas.openxmlformats.org/officeDocument/2006/math" xmlns:v="urn:schemas-microsoft-com:vml" xmlns:wp14="http://schemas.microsoft.com/office/word/2010/wordprocessingDrawing" xmlns:wp="http://schemas.openxmlformats.org/drawingml/2006/wordprocessingDrawing" xmlns:w10="urn:schemas-microsoft-com:office:word" xmlns:w="http://schemas.openxmlformats.org/wordprocessingml/2006/main" xmlns:w14="http://schemas.microsoft.com/office/word/2010/wordml" xmlns:w15="http://schemas.microsoft.com/office/word/2012/wordml" xmlns:w16se="http://schemas.microsoft.com/office/word/2015/wordml/symex" xmlns:wpg="http://schemas.microsoft.com/office/word/2010/wordprocessingGroup" xmlns:wpi="http://schemas.microsoft.com/office/word/2010/wordprocessingInk" xmlns:wne="http://schemas.microsoft.com/office/word/2006/wordml" xmlns:wps="http://schemas.microsoft.com/office/word/2010/wordprocessingShape" mc:Ignorable="w14 w15 w16se wp14">
   <w:sdt>
     <w:sdtPr>
       <w:id w:val="-1227376206"/>
@@ -3087,7 +3244,6 @@
         <w:docPartUnique/>
       </w:docPartObj>
     </w:sdtPr>
-    <w:sdtEndPr/>
     <w:sdtContent>
       <w:p>
         <w:pPr>
@@ -3097,7 +3253,7 @@
         <w:r>
           <w:rPr>
             <w:noProof/>
-            <w:lang w:val="es-ES" w:eastAsia="es-ES"/>
+            <w:lang w:eastAsia="es-MX"/>
           </w:rPr>
           <mc:AlternateContent>
             <mc:Choice Requires="wps">
@@ -3164,7 +3320,7 @@
                 </wp:anchor>
               </w:drawing>
             </mc:Choice>
-            <mc:Fallback>
+            <mc:Fallback xmlns:cx1="http://schemas.microsoft.com/office/drawing/2015/9/8/chartex">
               <w:pict>
                 <v:rect w14:anchorId="77C78992" id="Rectángulo 11" o:spid="_x0000_s1026" style="position:absolute;margin-left:460.85pt;margin-top:-8.6pt;width:17.25pt;height:24.75pt;z-index:251687936;visibility:visible;mso-wrap-style:square;mso-wrap-distance-left:9pt;mso-wrap-distance-top:0;mso-wrap-distance-right:9pt;mso-wrap-distance-bottom:0;mso-position-horizontal:absolute;mso-position-horizontal-relative:text;mso-position-vertical:absolute;mso-position-vertical-relative:text;v-text-anchor:middle" o:gfxdata="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" fillcolor="#f2f2f2 [3052]" stroked="f" strokeweight="1pt"/>
               </w:pict>
@@ -3174,7 +3330,7 @@
         <w:r>
           <w:rPr>
             <w:noProof/>
-            <w:lang w:val="es-ES" w:eastAsia="es-ES"/>
+            <w:lang w:eastAsia="es-MX"/>
           </w:rPr>
           <w:drawing>
             <wp:anchor distT="0" distB="0" distL="114300" distR="114300" simplePos="0" relativeHeight="251684864" behindDoc="1" locked="0" layoutInCell="1" allowOverlap="1" wp14:anchorId="23E9DF20" wp14:editId="255B0B2F">
@@ -3270,7 +3426,7 @@
 </file>
 
 <file path=word/footer2.xml><?xml version="1.0" encoding="utf-8"?>
-<w:ftr xmlns:wpc="http://schemas.microsoft.com/office/word/2010/wordprocessingCanvas" xmlns:cx="http://schemas.microsoft.com/office/drawing/2014/chartex" xmlns:cx1="http://schemas.microsoft.com/office/drawing/2015/9/8/chartex" xmlns:mc="http://schemas.openxmlformats.org/markup-compatibility/2006" xmlns:o="urn:schemas-microsoft-com:office:office" xmlns:r="http://schemas.openxmlformats.org/officeDocument/2006/relationships" xmlns:m="http://schemas.openxmlformats.org/officeDocument/2006/math" xmlns:v="urn:schemas-microsoft-com:vml" xmlns:wp14="http://schemas.microsoft.com/office/word/2010/wordprocessingDrawing" xmlns:wp="http://schemas.openxmlformats.org/drawingml/2006/wordprocessingDrawing" xmlns:w10="urn:schemas-microsoft-com:office:word" xmlns:w="http://schemas.openxmlformats.org/wordprocessingml/2006/main" xmlns:w14="http://schemas.microsoft.com/office/word/2010/wordml" xmlns:w15="http://schemas.microsoft.com/office/word/2012/wordml" xmlns:w16se="http://schemas.microsoft.com/office/word/2015/wordml/symex" xmlns:wpg="http://schemas.microsoft.com/office/word/2010/wordprocessingGroup" xmlns:wpi="http://schemas.microsoft.com/office/word/2010/wordprocessingInk" xmlns:wne="http://schemas.microsoft.com/office/word/2006/wordml" xmlns:wps="http://schemas.microsoft.com/office/word/2010/wordprocessingShape" mc:Ignorable="w14 w15 w16se wp14">
+<w:ftr xmlns:wpc="http://schemas.microsoft.com/office/word/2010/wordprocessingCanvas" xmlns:cx="http://schemas.microsoft.com/office/drawing/2014/chartex" xmlns:mc="http://schemas.openxmlformats.org/markup-compatibility/2006" xmlns:o="urn:schemas-microsoft-com:office:office" xmlns:r="http://schemas.openxmlformats.org/officeDocument/2006/relationships" xmlns:m="http://schemas.openxmlformats.org/officeDocument/2006/math" xmlns:v="urn:schemas-microsoft-com:vml" xmlns:wp14="http://schemas.microsoft.com/office/word/2010/wordprocessingDrawing" xmlns:wp="http://schemas.openxmlformats.org/drawingml/2006/wordprocessingDrawing" xmlns:w10="urn:schemas-microsoft-com:office:word" xmlns:w="http://schemas.openxmlformats.org/wordprocessingml/2006/main" xmlns:w14="http://schemas.microsoft.com/office/word/2010/wordml" xmlns:w15="http://schemas.microsoft.com/office/word/2012/wordml" xmlns:w16se="http://schemas.microsoft.com/office/word/2015/wordml/symex" xmlns:wpg="http://schemas.microsoft.com/office/word/2010/wordprocessingGroup" xmlns:wpi="http://schemas.microsoft.com/office/word/2010/wordprocessingInk" xmlns:wne="http://schemas.microsoft.com/office/word/2006/wordml" xmlns:wps="http://schemas.microsoft.com/office/word/2010/wordprocessingShape" mc:Ignorable="w14 w15 w16se wp14">
   <w:p>
     <w:pPr>
       <w:pStyle w:val="Piedepgina"/>
@@ -3278,7 +3434,7 @@
     <w:r>
       <w:rPr>
         <w:noProof/>
-        <w:lang w:val="es-ES" w:eastAsia="es-ES"/>
+        <w:lang w:eastAsia="es-MX"/>
       </w:rPr>
       <mc:AlternateContent>
         <mc:Choice Requires="wpg">
@@ -3363,7 +3519,7 @@
             </wp:anchor>
           </w:drawing>
         </mc:Choice>
-        <mc:Fallback>
+        <mc:Fallback xmlns:cx1="http://schemas.microsoft.com/office/drawing/2015/9/8/chartex">
           <w:pict>
             <v:group w14:anchorId="2933B3B8" id="Group 3003" o:spid="_x0000_s1030" style="position:absolute;left:0;text-align:left;margin-left:560.8pt;margin-top:722.25pt;width:612pt;height:72.85pt;z-index:251682816;mso-position-horizontal:right;mso-position-horizontal-relative:page;mso-position-vertical-relative:page" coordsize="77724,9251" o:gfxdata="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">
               <v:shapetype id="_x0000_t75" coordsize="21600,21600" o:spt="75" o:preferrelative="t" path="m@4@5l@4@11@9@11@9@5xe" filled="f" stroked="f">
@@ -3412,7 +3568,7 @@
 </file>
 
 <file path=word/footnotes.xml><?xml version="1.0" encoding="utf-8"?>
-<w:footnotes xmlns:wpc="http://schemas.microsoft.com/office/word/2010/wordprocessingCanvas" xmlns:cx="http://schemas.microsoft.com/office/drawing/2014/chartex" xmlns:cx1="http://schemas.microsoft.com/office/drawing/2015/9/8/chartex" xmlns:mc="http://schemas.openxmlformats.org/markup-compatibility/2006" xmlns:o="urn:schemas-microsoft-com:office:office" xmlns:r="http://schemas.openxmlformats.org/officeDocument/2006/relationships" xmlns:m="http://schemas.openxmlformats.org/officeDocument/2006/math" xmlns:v="urn:schemas-microsoft-com:vml" xmlns:wp14="http://schemas.microsoft.com/office/word/2010/wordprocessingDrawing" xmlns:wp="http://schemas.openxmlformats.org/drawingml/2006/wordprocessingDrawing" xmlns:w10="urn:schemas-microsoft-com:office:word" xmlns:w="http://schemas.openxmlformats.org/wordprocessingml/2006/main" xmlns:w14="http://schemas.microsoft.com/office/word/2010/wordml" xmlns:w15="http://schemas.microsoft.com/office/word/2012/wordml" xmlns:w16se="http://schemas.microsoft.com/office/word/2015/wordml/symex" xmlns:wpg="http://schemas.microsoft.com/office/word/2010/wordprocessingGroup" xmlns:wpi="http://schemas.microsoft.com/office/word/2010/wordprocessingInk" xmlns:wne="http://schemas.microsoft.com/office/word/2006/wordml" xmlns:wps="http://schemas.microsoft.com/office/word/2010/wordprocessingShape" mc:Ignorable="w14 w15 w16se wp14">
+<w:footnotes xmlns:wpc="http://schemas.microsoft.com/office/word/2010/wordprocessingCanvas" xmlns:cx="http://schemas.microsoft.com/office/drawing/2014/chartex" xmlns:mc="http://schemas.openxmlformats.org/markup-compatibility/2006" xmlns:o="urn:schemas-microsoft-com:office:office" xmlns:r="http://schemas.openxmlformats.org/officeDocument/2006/relationships" xmlns:m="http://schemas.openxmlformats.org/officeDocument/2006/math" xmlns:v="urn:schemas-microsoft-com:vml" xmlns:wp14="http://schemas.microsoft.com/office/word/2010/wordprocessingDrawing" xmlns:wp="http://schemas.openxmlformats.org/drawingml/2006/wordprocessingDrawing" xmlns:w10="urn:schemas-microsoft-com:office:word" xmlns:w="http://schemas.openxmlformats.org/wordprocessingml/2006/main" xmlns:w14="http://schemas.microsoft.com/office/word/2010/wordml" xmlns:w15="http://schemas.microsoft.com/office/word/2012/wordml" xmlns:w16se="http://schemas.microsoft.com/office/word/2015/wordml/symex" xmlns:wpg="http://schemas.microsoft.com/office/word/2010/wordprocessingGroup" xmlns:wpi="http://schemas.microsoft.com/office/word/2010/wordprocessingInk" xmlns:wne="http://schemas.microsoft.com/office/word/2006/wordml" xmlns:wps="http://schemas.microsoft.com/office/word/2010/wordprocessingShape" mc:Ignorable="w14 w15 w16se wp14">
   <w:footnote w:type="separator" w:id="-1">
     <w:p>
       <w:r>
@@ -3431,7 +3587,7 @@
 </file>
 
 <file path=word/header1.xml><?xml version="1.0" encoding="utf-8"?>
-<w:hdr xmlns:wpc="http://schemas.microsoft.com/office/word/2010/wordprocessingCanvas" xmlns:cx="http://schemas.microsoft.com/office/drawing/2014/chartex" xmlns:cx1="http://schemas.microsoft.com/office/drawing/2015/9/8/chartex" xmlns:mc="http://schemas.openxmlformats.org/markup-compatibility/2006" xmlns:o="urn:schemas-microsoft-com:office:office" xmlns:r="http://schemas.openxmlformats.org/officeDocument/2006/relationships" xmlns:m="http://schemas.openxmlformats.org/officeDocument/2006/math" xmlns:v="urn:schemas-microsoft-com:vml" xmlns:wp14="http://schemas.microsoft.com/office/word/2010/wordprocessingDrawing" xmlns:wp="http://schemas.openxmlformats.org/drawingml/2006/wordprocessingDrawing" xmlns:w10="urn:schemas-microsoft-com:office:word" xmlns:w="http://schemas.openxmlformats.org/wordprocessingml/2006/main" xmlns:w14="http://schemas.microsoft.com/office/word/2010/wordml" xmlns:w15="http://schemas.microsoft.com/office/word/2012/wordml" xmlns:w16se="http://schemas.microsoft.com/office/word/2015/wordml/symex" xmlns:wpg="http://schemas.microsoft.com/office/word/2010/wordprocessingGroup" xmlns:wpi="http://schemas.microsoft.com/office/word/2010/wordprocessingInk" xmlns:wne="http://schemas.microsoft.com/office/word/2006/wordml" xmlns:wps="http://schemas.microsoft.com/office/word/2010/wordprocessingShape" mc:Ignorable="w14 w15 w16se wp14">
+<w:hdr xmlns:wpc="http://schemas.microsoft.com/office/word/2010/wordprocessingCanvas" xmlns:cx="http://schemas.microsoft.com/office/drawing/2014/chartex" xmlns:mc="http://schemas.openxmlformats.org/markup-compatibility/2006" xmlns:o="urn:schemas-microsoft-com:office:office" xmlns:r="http://schemas.openxmlformats.org/officeDocument/2006/relationships" xmlns:m="http://schemas.openxmlformats.org/officeDocument/2006/math" xmlns:v="urn:schemas-microsoft-com:vml" xmlns:wp14="http://schemas.microsoft.com/office/word/2010/wordprocessingDrawing" xmlns:wp="http://schemas.openxmlformats.org/drawingml/2006/wordprocessingDrawing" xmlns:w10="urn:schemas-microsoft-com:office:word" xmlns:w="http://schemas.openxmlformats.org/wordprocessingml/2006/main" xmlns:w14="http://schemas.microsoft.com/office/word/2010/wordml" xmlns:w15="http://schemas.microsoft.com/office/word/2012/wordml" xmlns:w16se="http://schemas.microsoft.com/office/word/2015/wordml/symex" xmlns:wpg="http://schemas.microsoft.com/office/word/2010/wordprocessingGroup" xmlns:wpi="http://schemas.microsoft.com/office/word/2010/wordprocessingInk" xmlns:wne="http://schemas.microsoft.com/office/word/2006/wordml" xmlns:wps="http://schemas.microsoft.com/office/word/2010/wordprocessingShape" mc:Ignorable="w14 w15 w16se wp14">
   <w:p>
     <w:pPr>
       <w:tabs>
@@ -3442,7 +3598,7 @@
       <w:rPr>
         <w:rFonts w:ascii="Arial" w:hAnsi="Arial" w:cs="Arial"/>
         <w:noProof/>
-        <w:lang w:val="es-ES" w:eastAsia="es-ES"/>
+        <w:lang w:eastAsia="es-MX"/>
       </w:rPr>
       <w:drawing>
         <wp:anchor distT="0" distB="0" distL="114300" distR="114300" simplePos="0" relativeHeight="251651072" behindDoc="0" locked="0" layoutInCell="1" allowOverlap="1" wp14:anchorId="2D391D53" wp14:editId="0326BA7E">
@@ -3511,7 +3667,7 @@
       <w:rPr>
         <w:rFonts w:ascii="Arial" w:hAnsi="Arial" w:cs="Arial"/>
         <w:noProof/>
-        <w:lang w:val="es-ES" w:eastAsia="es-ES"/>
+        <w:lang w:eastAsia="es-MX"/>
       </w:rPr>
       <w:drawing>
         <wp:anchor distT="0" distB="0" distL="114300" distR="114300" simplePos="0" relativeHeight="251654144" behindDoc="0" locked="0" layoutInCell="1" allowOverlap="1" wp14:anchorId="7FCD363B" wp14:editId="7EA67A0E">
@@ -3579,7 +3735,7 @@
     <w:r>
       <w:rPr>
         <w:noProof/>
-        <w:lang w:val="es-ES" w:eastAsia="es-ES"/>
+        <w:lang w:eastAsia="es-MX"/>
       </w:rPr>
       <mc:AlternateContent>
         <mc:Choice Requires="wps">
@@ -3645,7 +3801,7 @@
             </wp:anchor>
           </w:drawing>
         </mc:Choice>
-        <mc:Fallback xmlns:cx2="http://schemas.microsoft.com/office/drawing/2015/10/21/chartex" xmlns:cx3="http://schemas.microsoft.com/office/drawing/2016/5/9/chartex" xmlns:cx4="http://schemas.microsoft.com/office/drawing/2016/5/10/chartex" xmlns:cx5="http://schemas.microsoft.com/office/drawing/2016/5/11/chartex" xmlns:cx6="http://schemas.microsoft.com/office/drawing/2016/5/12/chartex" xmlns:cx7="http://schemas.microsoft.com/office/drawing/2016/5/13/chartex" xmlns:cx8="http://schemas.microsoft.com/office/drawing/2016/5/14/chartex" xmlns:aink="http://schemas.microsoft.com/office/drawing/2016/ink" xmlns:am3d="http://schemas.microsoft.com/office/drawing/2017/model3d" xmlns:w16cid="http://schemas.microsoft.com/office/word/2016/wordml/cid">
+        <mc:Fallback xmlns:w16cid="http://schemas.microsoft.com/office/word/2016/wordml/cid" xmlns:am3d="http://schemas.microsoft.com/office/drawing/2017/model3d" xmlns:aink="http://schemas.microsoft.com/office/drawing/2016/ink" xmlns:cx8="http://schemas.microsoft.com/office/drawing/2016/5/14/chartex" xmlns:cx7="http://schemas.microsoft.com/office/drawing/2016/5/13/chartex" xmlns:cx6="http://schemas.microsoft.com/office/drawing/2016/5/12/chartex" xmlns:cx5="http://schemas.microsoft.com/office/drawing/2016/5/11/chartex" xmlns:cx4="http://schemas.microsoft.com/office/drawing/2016/5/10/chartex" xmlns:cx3="http://schemas.microsoft.com/office/drawing/2016/5/9/chartex" xmlns:cx2="http://schemas.microsoft.com/office/drawing/2015/10/21/chartex" xmlns:cx1="http://schemas.microsoft.com/office/drawing/2015/9/8/chartex">
           <w:pict>
             <v:line w14:anchorId="11A574B0" id="Conector recto 8528" o:spid="_x0000_s1026" style="position:absolute;flip:y;z-index:251644928;visibility:visible;mso-wrap-style:square;mso-width-percent:0;mso-height-percent:0;mso-wrap-distance-left:9pt;mso-wrap-distance-top:0;mso-wrap-distance-right:9pt;mso-wrap-distance-bottom:0;mso-position-horizontal:absolute;mso-position-horizontal-relative:margin;mso-position-vertical:absolute;mso-position-vertical-relative:text;mso-width-percent:0;mso-height-percent:0;mso-width-relative:margin;mso-height-relative:margin" from="108.2pt,13.05pt" to="366.2pt,13.05pt" o:gfxdata="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" strokecolor="#45cbf5 [1945]" strokeweight="1.5pt">
               <v:stroke joinstyle="miter"/>
@@ -3659,7 +3815,7 @@
       <w:rPr>
         <w:rFonts w:ascii="Arial" w:hAnsi="Arial" w:cs="Arial"/>
         <w:noProof/>
-        <w:lang w:val="es-ES" w:eastAsia="es-ES"/>
+        <w:lang w:eastAsia="es-MX"/>
       </w:rPr>
       <w:drawing>
         <wp:anchor distT="0" distB="0" distL="114300" distR="114300" simplePos="0" relativeHeight="251648000" behindDoc="0" locked="0" layoutInCell="1" allowOverlap="1" wp14:anchorId="63FEA1F1" wp14:editId="3A9778E3">
@@ -3729,7 +3885,7 @@
 </file>
 
 <file path=word/header2.xml><?xml version="1.0" encoding="utf-8"?>
-<w:hdr xmlns:wpc="http://schemas.microsoft.com/office/word/2010/wordprocessingCanvas" xmlns:cx="http://schemas.microsoft.com/office/drawing/2014/chartex" xmlns:cx1="http://schemas.microsoft.com/office/drawing/2015/9/8/chartex" xmlns:mc="http://schemas.openxmlformats.org/markup-compatibility/2006" xmlns:o="urn:schemas-microsoft-com:office:office" xmlns:r="http://schemas.openxmlformats.org/officeDocument/2006/relationships" xmlns:m="http://schemas.openxmlformats.org/officeDocument/2006/math" xmlns:v="urn:schemas-microsoft-com:vml" xmlns:wp14="http://schemas.microsoft.com/office/word/2010/wordprocessingDrawing" xmlns:wp="http://schemas.openxmlformats.org/drawingml/2006/wordprocessingDrawing" xmlns:w10="urn:schemas-microsoft-com:office:word" xmlns:w="http://schemas.openxmlformats.org/wordprocessingml/2006/main" xmlns:w14="http://schemas.microsoft.com/office/word/2010/wordml" xmlns:w15="http://schemas.microsoft.com/office/word/2012/wordml" xmlns:w16se="http://schemas.microsoft.com/office/word/2015/wordml/symex" xmlns:wpg="http://schemas.microsoft.com/office/word/2010/wordprocessingGroup" xmlns:wpi="http://schemas.microsoft.com/office/word/2010/wordprocessingInk" xmlns:wne="http://schemas.microsoft.com/office/word/2006/wordml" xmlns:wps="http://schemas.microsoft.com/office/word/2010/wordprocessingShape" mc:Ignorable="w14 w15 w16se wp14">
+<w:hdr xmlns:wpc="http://schemas.microsoft.com/office/word/2010/wordprocessingCanvas" xmlns:cx="http://schemas.microsoft.com/office/drawing/2014/chartex" xmlns:mc="http://schemas.openxmlformats.org/markup-compatibility/2006" xmlns:o="urn:schemas-microsoft-com:office:office" xmlns:r="http://schemas.openxmlformats.org/officeDocument/2006/relationships" xmlns:m="http://schemas.openxmlformats.org/officeDocument/2006/math" xmlns:v="urn:schemas-microsoft-com:vml" xmlns:wp14="http://schemas.microsoft.com/office/word/2010/wordprocessingDrawing" xmlns:wp="http://schemas.openxmlformats.org/drawingml/2006/wordprocessingDrawing" xmlns:w10="urn:schemas-microsoft-com:office:word" xmlns:w="http://schemas.openxmlformats.org/wordprocessingml/2006/main" xmlns:w14="http://schemas.microsoft.com/office/word/2010/wordml" xmlns:w15="http://schemas.microsoft.com/office/word/2012/wordml" xmlns:w16se="http://schemas.microsoft.com/office/word/2015/wordml/symex" xmlns:wpg="http://schemas.microsoft.com/office/word/2010/wordprocessingGroup" xmlns:wpi="http://schemas.microsoft.com/office/word/2010/wordprocessingInk" xmlns:wne="http://schemas.microsoft.com/office/word/2006/wordml" xmlns:wps="http://schemas.microsoft.com/office/word/2010/wordprocessingShape" mc:Ignorable="w14 w15 w16se wp14">
   <w:p>
     <w:pPr>
       <w:pStyle w:val="Encabezado"/>
@@ -3738,7 +3894,7 @@
       <w:rPr>
         <w:rFonts w:ascii="Arial" w:hAnsi="Arial" w:cs="Arial"/>
         <w:noProof/>
-        <w:lang w:val="es-ES" w:eastAsia="es-ES"/>
+        <w:lang w:eastAsia="es-MX"/>
       </w:rPr>
       <w:drawing>
         <wp:anchor distT="0" distB="0" distL="114300" distR="114300" simplePos="0" relativeHeight="251678720" behindDoc="0" locked="0" layoutInCell="1" allowOverlap="1" wp14:anchorId="7CC06EFD" wp14:editId="4E95B267">
@@ -3807,7 +3963,7 @@
       <w:rPr>
         <w:rFonts w:ascii="Arial" w:hAnsi="Arial" w:cs="Arial"/>
         <w:noProof/>
-        <w:lang w:val="es-ES" w:eastAsia="es-ES"/>
+        <w:lang w:eastAsia="es-MX"/>
       </w:rPr>
       <w:drawing>
         <wp:anchor distT="0" distB="0" distL="114300" distR="114300" simplePos="0" relativeHeight="251674624" behindDoc="0" locked="0" layoutInCell="1" allowOverlap="1" wp14:anchorId="310CB8CB" wp14:editId="03CA2D12">
@@ -3882,7 +4038,7 @@
     <w:r>
       <w:rPr>
         <w:noProof/>
-        <w:lang w:val="es-ES" w:eastAsia="es-ES"/>
+        <w:lang w:eastAsia="es-MX"/>
       </w:rPr>
       <mc:AlternateContent>
         <mc:Choice Requires="wps">
@@ -3940,7 +4096,7 @@
             </wp:anchor>
           </w:drawing>
         </mc:Choice>
-        <mc:Fallback>
+        <mc:Fallback xmlns:cx1="http://schemas.microsoft.com/office/drawing/2015/9/8/chartex">
           <w:pict>
             <v:line w14:anchorId="33021254" id="Conector recto 6" o:spid="_x0000_s1026" style="position:absolute;flip:y;z-index:251676672;visibility:visible;mso-wrap-style:square;mso-width-percent:0;mso-height-percent:0;mso-wrap-distance-left:9pt;mso-wrap-distance-top:0;mso-wrap-distance-right:9pt;mso-wrap-distance-bottom:0;mso-position-horizontal:absolute;mso-position-horizontal-relative:margin;mso-position-vertical:absolute;mso-position-vertical-relative:text;mso-width-percent:0;mso-height-percent:0;mso-width-relative:margin;mso-height-relative:margin" from="123.75pt,.25pt" to="381.75pt,.25pt" o:gfxdata="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" strokecolor="#4ab5c4 [3208]" strokeweight="1.5pt">
               <v:stroke joinstyle="miter"/>
@@ -3959,10 +4115,10 @@
 </file>
 
 <file path=word/numbering.xml><?xml version="1.0" encoding="utf-8"?>
-<w:numbering xmlns:wpc="http://schemas.microsoft.com/office/word/2010/wordprocessingCanvas" xmlns:cx="http://schemas.microsoft.com/office/drawing/2014/chartex" xmlns:cx1="http://schemas.microsoft.com/office/drawing/2015/9/8/chartex" xmlns:mc="http://schemas.openxmlformats.org/markup-compatibility/2006" xmlns:o="urn:schemas-microsoft-com:office:office" xmlns:r="http://schemas.openxmlformats.org/officeDocument/2006/relationships" xmlns:m="http://schemas.openxmlformats.org/officeDocument/2006/math" xmlns:v="urn:schemas-microsoft-com:vml" xmlns:wp14="http://schemas.microsoft.com/office/word/2010/wordprocessingDrawing" xmlns:wp="http://schemas.openxmlformats.org/drawingml/2006/wordprocessingDrawing" xmlns:w10="urn:schemas-microsoft-com:office:word" xmlns:w="http://schemas.openxmlformats.org/wordprocessingml/2006/main" xmlns:w14="http://schemas.microsoft.com/office/word/2010/wordml" xmlns:w15="http://schemas.microsoft.com/office/word/2012/wordml" xmlns:w16se="http://schemas.microsoft.com/office/word/2015/wordml/symex" xmlns:wpg="http://schemas.microsoft.com/office/word/2010/wordprocessingGroup" xmlns:wpi="http://schemas.microsoft.com/office/word/2010/wordprocessingInk" xmlns:wne="http://schemas.microsoft.com/office/word/2006/wordml" xmlns:wps="http://schemas.microsoft.com/office/word/2010/wordprocessingShape" mc:Ignorable="w14 w15 w16se wp14">
+<w:numbering xmlns:wpc="http://schemas.microsoft.com/office/word/2010/wordprocessingCanvas" xmlns:cx="http://schemas.microsoft.com/office/drawing/2014/chartex" xmlns:mc="http://schemas.openxmlformats.org/markup-compatibility/2006" xmlns:o="urn:schemas-microsoft-com:office:office" xmlns:r="http://schemas.openxmlformats.org/officeDocument/2006/relationships" xmlns:m="http://schemas.openxmlformats.org/officeDocument/2006/math" xmlns:v="urn:schemas-microsoft-com:vml" xmlns:wp14="http://schemas.microsoft.com/office/word/2010/wordprocessingDrawing" xmlns:wp="http://schemas.openxmlformats.org/drawingml/2006/wordprocessingDrawing" xmlns:w10="urn:schemas-microsoft-com:office:word" xmlns:w="http://schemas.openxmlformats.org/wordprocessingml/2006/main" xmlns:w14="http://schemas.microsoft.com/office/word/2010/wordml" xmlns:w15="http://schemas.microsoft.com/office/word/2012/wordml" xmlns:w16se="http://schemas.microsoft.com/office/word/2015/wordml/symex" xmlns:wpg="http://schemas.microsoft.com/office/word/2010/wordprocessingGroup" xmlns:wpi="http://schemas.microsoft.com/office/word/2010/wordprocessingInk" xmlns:wne="http://schemas.microsoft.com/office/word/2006/wordml" xmlns:wps="http://schemas.microsoft.com/office/word/2010/wordprocessingShape" mc:Ignorable="w14 w15 w16se wp14">
   <w:numPicBullet w:numPicBulletId="0">
     <w:pict>
-      <v:shape id="_x0000_i1093" style="width:79.5pt;height:82.65pt" coordsize="" o:spt="100" o:bullet="t" adj="0,,0" path="" stroked="f">
+      <v:shape id="_x0000_i1072" style="width:79.5pt;height:82.5pt" coordsize="" o:spt="100" o:bullet="t" adj="0,,0" path="" stroked="f">
         <v:stroke joinstyle="miter"/>
         <v:imagedata r:id="rId1" o:title="image34"/>
         <v:formulas/>
@@ -3991,7 +4147,7 @@
         <v:path o:extrusionok="f" gradientshapeok="t" o:connecttype="rect"/>
         <o:lock v:ext="edit" aspectratio="t"/>
       </v:shapetype>
-      <v:shape id="_x0000_i1094" type="#_x0000_t75" style="width:10.65pt;height:10.65pt" o:bullet="t">
+      <v:shape id="_x0000_i1073" type="#_x0000_t75" style="width:11.5pt;height:11.5pt" o:bullet="t">
         <v:imagedata r:id="rId2" o:title="mso7380"/>
       </v:shape>
     </w:pict>
@@ -11449,7 +11605,7 @@
 </file>
 
 <file path=customXml/itemProps2.xml><?xml version="1.0" encoding="utf-8"?>
-<ds:datastoreItem xmlns:ds="http://schemas.openxmlformats.org/officeDocument/2006/customXml" ds:itemID="{F01AC4B4-2AB5-430D-B926-C97F730B9192}">
+<ds:datastoreItem xmlns:ds="http://schemas.openxmlformats.org/officeDocument/2006/customXml" ds:itemID="{52779A74-9DC5-418B-9352-206398EE9C67}">
   <ds:schemaRefs>
     <ds:schemaRef ds:uri="http://schemas.openxmlformats.org/officeDocument/2006/bibliography"/>
   </ds:schemaRefs>

</xml_diff>